<commit_message>
spot code quality improvements
</commit_message>
<xml_diff>
--- a/typescript/Sudoku/SudokuArchitecture.docx
+++ b/typescript/Sudoku/SudokuArchitecture.docx
@@ -268,10 +268,7 @@
       </w:r>
       <w:proofErr w:type="spellStart"/>
       <w:r>
-        <w:t>Positio</w:t>
-      </w:r>
-      <w:r>
-        <w:t>nalCell</w:t>
+        <w:t>PositionalCell</w:t>
       </w:r>
       <w:proofErr w:type="spellEnd"/>
       <w:r>
@@ -480,10 +477,7 @@
         <w:t xml:space="preserve"> is a composite design pattern. This is where the board or strategy components can build or use dynamic units which consist of one or more exiting unit sub class. This is very important concept used in our architecture to provide flexibility and extensibility.</w:t>
       </w:r>
     </w:p>
-    <w:p>
-      <w:bookmarkStart w:id="0" w:name="_GoBack"/>
-      <w:bookmarkEnd w:id="0"/>
-    </w:p>
+    <w:p/>
     <w:p>
       <w:pPr>
         <w:pStyle w:val="Heading2"/>
@@ -639,6 +633,537 @@
       <w:r>
         <w:t xml:space="preserve">  </w:t>
       </w:r>
+    </w:p>
+    <w:p>
+      <w:pPr>
+        <w:pStyle w:val="Heading1"/>
+      </w:pPr>
+      <w:r>
+        <w:lastRenderedPageBreak/>
+        <w:t xml:space="preserve">Address other </w:t>
+      </w:r>
+      <w:proofErr w:type="spellStart"/>
+      <w:r>
+        <w:t>sudo</w:t>
+      </w:r>
+      <w:proofErr w:type="spellEnd"/>
+      <w:r>
+        <w:t xml:space="preserve"> boards</w:t>
+      </w:r>
+    </w:p>
+    <w:p>
+      <w:pPr>
+        <w:pStyle w:val="Heading2"/>
+      </w:pPr>
+      <w:r>
+        <w:t>Super Sudoku</w:t>
+      </w:r>
+    </w:p>
+    <w:p>
+      <w:r>
+        <w:rPr>
+          <w:noProof/>
+        </w:rPr>
+        <w:drawing>
+          <wp:inline distT="0" distB="0" distL="0" distR="0">
+            <wp:extent cx="1583690" cy="1569720"/>
+            <wp:effectExtent l="0" t="0" r="0" b="0"/>
+            <wp:docPr id="5" name="Picture 5"/>
+            <wp:cNvGraphicFramePr>
+              <a:graphicFrameLocks xmlns:a="http://schemas.openxmlformats.org/drawingml/2006/main" noChangeAspect="1"/>
+            </wp:cNvGraphicFramePr>
+            <a:graphic xmlns:a="http://schemas.openxmlformats.org/drawingml/2006/main">
+              <a:graphicData uri="http://schemas.openxmlformats.org/drawingml/2006/picture">
+                <pic:pic xmlns:pic="http://schemas.openxmlformats.org/drawingml/2006/picture">
+                  <pic:nvPicPr>
+                    <pic:cNvPr id="0" name="Picture 2"/>
+                    <pic:cNvPicPr>
+                      <a:picLocks noChangeAspect="1" noChangeArrowheads="1"/>
+                    </pic:cNvPicPr>
+                  </pic:nvPicPr>
+                  <pic:blipFill>
+                    <a:blip r:embed="rId8">
+                      <a:extLst>
+                        <a:ext uri="{28A0092B-C50C-407E-A947-70E740481C1C}">
+                          <a14:useLocalDpi xmlns:a14="http://schemas.microsoft.com/office/drawing/2010/main" val="0"/>
+                        </a:ext>
+                      </a:extLst>
+                    </a:blip>
+                    <a:srcRect/>
+                    <a:stretch>
+                      <a:fillRect/>
+                    </a:stretch>
+                  </pic:blipFill>
+                  <pic:spPr bwMode="auto">
+                    <a:xfrm>
+                      <a:off x="0" y="0"/>
+                      <a:ext cx="1583690" cy="1569720"/>
+                    </a:xfrm>
+                    <a:prstGeom prst="rect">
+                      <a:avLst/>
+                    </a:prstGeom>
+                    <a:noFill/>
+                    <a:ln>
+                      <a:noFill/>
+                    </a:ln>
+                  </pic:spPr>
+                </pic:pic>
+              </a:graphicData>
+            </a:graphic>
+          </wp:inline>
+        </w:drawing>
+      </w:r>
+    </w:p>
+    <w:p>
+      <w:r>
+        <w:t>Nothing in the system need to be change to implement these. May be more Strategy to solve more Sudoku cases. You can use numbers or letters.</w:t>
+      </w:r>
+    </w:p>
+    <w:p>
+      <w:r>
+        <w:t xml:space="preserve"> </w:t>
+      </w:r>
+    </w:p>
+    <w:p>
+      <w:pPr>
+        <w:pStyle w:val="Heading2"/>
+      </w:pPr>
+      <w:r>
+        <w:t>Hyper Sudoku</w:t>
+      </w:r>
+    </w:p>
+    <w:p>
+      <w:r>
+        <w:rPr>
+          <w:noProof/>
+        </w:rPr>
+        <w:drawing>
+          <wp:inline distT="0" distB="0" distL="0" distR="0">
+            <wp:extent cx="1598295" cy="1598295"/>
+            <wp:effectExtent l="0" t="0" r="1905" b="1905"/>
+            <wp:docPr id="7" name="Picture 7"/>
+            <wp:cNvGraphicFramePr>
+              <a:graphicFrameLocks xmlns:a="http://schemas.openxmlformats.org/drawingml/2006/main" noChangeAspect="1"/>
+            </wp:cNvGraphicFramePr>
+            <a:graphic xmlns:a="http://schemas.openxmlformats.org/drawingml/2006/main">
+              <a:graphicData uri="http://schemas.openxmlformats.org/drawingml/2006/picture">
+                <pic:pic xmlns:pic="http://schemas.openxmlformats.org/drawingml/2006/picture">
+                  <pic:nvPicPr>
+                    <pic:cNvPr id="0" name="Picture 3"/>
+                    <pic:cNvPicPr>
+                      <a:picLocks noChangeAspect="1" noChangeArrowheads="1"/>
+                    </pic:cNvPicPr>
+                  </pic:nvPicPr>
+                  <pic:blipFill>
+                    <a:blip r:embed="rId9">
+                      <a:extLst>
+                        <a:ext uri="{28A0092B-C50C-407E-A947-70E740481C1C}">
+                          <a14:useLocalDpi xmlns:a14="http://schemas.microsoft.com/office/drawing/2010/main" val="0"/>
+                        </a:ext>
+                      </a:extLst>
+                    </a:blip>
+                    <a:srcRect/>
+                    <a:stretch>
+                      <a:fillRect/>
+                    </a:stretch>
+                  </pic:blipFill>
+                  <pic:spPr bwMode="auto">
+                    <a:xfrm>
+                      <a:off x="0" y="0"/>
+                      <a:ext cx="1598295" cy="1598295"/>
+                    </a:xfrm>
+                    <a:prstGeom prst="rect">
+                      <a:avLst/>
+                    </a:prstGeom>
+                    <a:noFill/>
+                    <a:ln>
+                      <a:noFill/>
+                    </a:ln>
+                  </pic:spPr>
+                </pic:pic>
+              </a:graphicData>
+            </a:graphic>
+          </wp:inline>
+        </w:drawing>
+      </w:r>
+    </w:p>
+    <w:p>
+      <w:r>
+        <w:t xml:space="preserve">To implement this a </w:t>
+      </w:r>
+      <w:proofErr w:type="spellStart"/>
+      <w:r>
+        <w:t>HyperBoard</w:t>
+      </w:r>
+      <w:proofErr w:type="spellEnd"/>
+      <w:r>
+        <w:t xml:space="preserve"> class need to </w:t>
+      </w:r>
+      <w:r>
+        <w:t>extend</w:t>
+      </w:r>
+      <w:r>
+        <w:t xml:space="preserve"> the exiting board class. A </w:t>
+      </w:r>
+      <w:proofErr w:type="spellStart"/>
+      <w:r>
+        <w:t>HyberBox</w:t>
+      </w:r>
+      <w:proofErr w:type="spellEnd"/>
+      <w:r>
+        <w:t xml:space="preserve"> unit </w:t>
+      </w:r>
+      <w:r>
+        <w:t xml:space="preserve">need to be created. A set of strategies to solve this problem need to be added to the system. </w:t>
+      </w:r>
+    </w:p>
+    <w:p>
+      <w:r>
+        <w:t>The hyper board class will identified the strategies and the units to be used.</w:t>
+      </w:r>
+    </w:p>
+    <w:p>
+      <w:r>
+        <w:t xml:space="preserve">A new </w:t>
+      </w:r>
+      <w:proofErr w:type="spellStart"/>
+      <w:r>
+        <w:t>HyperPositionalCell</w:t>
+      </w:r>
+      <w:proofErr w:type="spellEnd"/>
+      <w:r>
+        <w:t xml:space="preserve"> which extends Positional cell need to be introduced to handle hyper cells (shown in gray).</w:t>
+      </w:r>
+    </w:p>
+    <w:p/>
+    <w:p>
+      <w:pPr>
+        <w:pStyle w:val="Heading2"/>
+      </w:pPr>
+      <w:r>
+        <w:t xml:space="preserve">X </w:t>
+      </w:r>
+      <w:proofErr w:type="spellStart"/>
+      <w:r>
+        <w:t>sudoku</w:t>
+      </w:r>
+      <w:proofErr w:type="spellEnd"/>
+    </w:p>
+    <w:p>
+      <w:r>
+        <w:rPr>
+          <w:noProof/>
+        </w:rPr>
+        <w:drawing>
+          <wp:inline distT="0" distB="0" distL="0" distR="0">
+            <wp:extent cx="1598295" cy="1562100"/>
+            <wp:effectExtent l="0" t="0" r="1905" b="0"/>
+            <wp:docPr id="8" name="Picture 8"/>
+            <wp:cNvGraphicFramePr>
+              <a:graphicFrameLocks xmlns:a="http://schemas.openxmlformats.org/drawingml/2006/main" noChangeAspect="1"/>
+            </wp:cNvGraphicFramePr>
+            <a:graphic xmlns:a="http://schemas.openxmlformats.org/drawingml/2006/main">
+              <a:graphicData uri="http://schemas.openxmlformats.org/drawingml/2006/picture">
+                <pic:pic xmlns:pic="http://schemas.openxmlformats.org/drawingml/2006/picture">
+                  <pic:nvPicPr>
+                    <pic:cNvPr id="0" name="Picture 4"/>
+                    <pic:cNvPicPr>
+                      <a:picLocks noChangeAspect="1" noChangeArrowheads="1"/>
+                    </pic:cNvPicPr>
+                  </pic:nvPicPr>
+                  <pic:blipFill>
+                    <a:blip r:embed="rId10">
+                      <a:extLst>
+                        <a:ext uri="{28A0092B-C50C-407E-A947-70E740481C1C}">
+                          <a14:useLocalDpi xmlns:a14="http://schemas.microsoft.com/office/drawing/2010/main" val="0"/>
+                        </a:ext>
+                      </a:extLst>
+                    </a:blip>
+                    <a:srcRect/>
+                    <a:stretch>
+                      <a:fillRect/>
+                    </a:stretch>
+                  </pic:blipFill>
+                  <pic:spPr bwMode="auto">
+                    <a:xfrm>
+                      <a:off x="0" y="0"/>
+                      <a:ext cx="1598295" cy="1562100"/>
+                    </a:xfrm>
+                    <a:prstGeom prst="rect">
+                      <a:avLst/>
+                    </a:prstGeom>
+                    <a:noFill/>
+                    <a:ln>
+                      <a:noFill/>
+                    </a:ln>
+                  </pic:spPr>
+                </pic:pic>
+              </a:graphicData>
+            </a:graphic>
+          </wp:inline>
+        </w:drawing>
+      </w:r>
+    </w:p>
+    <w:p>
+      <w:r>
+        <w:lastRenderedPageBreak/>
+        <w:t xml:space="preserve">To implement it an </w:t>
+      </w:r>
+      <w:proofErr w:type="spellStart"/>
+      <w:r>
+        <w:t>XBoard</w:t>
+      </w:r>
+      <w:proofErr w:type="spellEnd"/>
+      <w:r>
+        <w:t xml:space="preserve"> class, </w:t>
+      </w:r>
+      <w:proofErr w:type="spellStart"/>
+      <w:r>
+        <w:t>ForwardDiagonalUnit</w:t>
+      </w:r>
+      <w:proofErr w:type="spellEnd"/>
+      <w:r>
+        <w:t xml:space="preserve">, </w:t>
+      </w:r>
+      <w:proofErr w:type="spellStart"/>
+      <w:r>
+        <w:t>BackwardDiagonalUnit</w:t>
+      </w:r>
+      <w:proofErr w:type="spellEnd"/>
+      <w:r>
+        <w:t xml:space="preserve">, </w:t>
+      </w:r>
+      <w:proofErr w:type="spellStart"/>
+      <w:r>
+        <w:t>DiagonalPositionaCell</w:t>
+      </w:r>
+      <w:proofErr w:type="spellEnd"/>
+      <w:r>
+        <w:t xml:space="preserve"> and a set of strategies need to be implemented.</w:t>
+      </w:r>
+    </w:p>
+    <w:p/>
+    <w:p>
+      <w:pPr>
+        <w:pStyle w:val="Heading2"/>
+      </w:pPr>
+      <w:r>
+        <w:t>Jigsaw</w:t>
+      </w:r>
+      <w:r>
+        <w:t xml:space="preserve"> Sudoku</w:t>
+      </w:r>
+    </w:p>
+    <w:p>
+      <w:pPr>
+        <w:pStyle w:val="Heading2"/>
+      </w:pPr>
+      <w:r>
+        <w:rPr>
+          <w:noProof/>
+        </w:rPr>
+        <w:drawing>
+          <wp:inline distT="0" distB="0" distL="0" distR="0">
+            <wp:extent cx="1569720" cy="1583690"/>
+            <wp:effectExtent l="0" t="0" r="0" b="0"/>
+            <wp:docPr id="9" name="Picture 9"/>
+            <wp:cNvGraphicFramePr>
+              <a:graphicFrameLocks xmlns:a="http://schemas.openxmlformats.org/drawingml/2006/main" noChangeAspect="1"/>
+            </wp:cNvGraphicFramePr>
+            <a:graphic xmlns:a="http://schemas.openxmlformats.org/drawingml/2006/main">
+              <a:graphicData uri="http://schemas.openxmlformats.org/drawingml/2006/picture">
+                <pic:pic xmlns:pic="http://schemas.openxmlformats.org/drawingml/2006/picture">
+                  <pic:nvPicPr>
+                    <pic:cNvPr id="0" name="Picture 5"/>
+                    <pic:cNvPicPr>
+                      <a:picLocks noChangeAspect="1" noChangeArrowheads="1"/>
+                    </pic:cNvPicPr>
+                  </pic:nvPicPr>
+                  <pic:blipFill>
+                    <a:blip r:embed="rId11">
+                      <a:extLst>
+                        <a:ext uri="{28A0092B-C50C-407E-A947-70E740481C1C}">
+                          <a14:useLocalDpi xmlns:a14="http://schemas.microsoft.com/office/drawing/2010/main" val="0"/>
+                        </a:ext>
+                      </a:extLst>
+                    </a:blip>
+                    <a:srcRect/>
+                    <a:stretch>
+                      <a:fillRect/>
+                    </a:stretch>
+                  </pic:blipFill>
+                  <pic:spPr bwMode="auto">
+                    <a:xfrm>
+                      <a:off x="0" y="0"/>
+                      <a:ext cx="1569720" cy="1583690"/>
+                    </a:xfrm>
+                    <a:prstGeom prst="rect">
+                      <a:avLst/>
+                    </a:prstGeom>
+                    <a:noFill/>
+                    <a:ln>
+                      <a:noFill/>
+                    </a:ln>
+                  </pic:spPr>
+                </pic:pic>
+              </a:graphicData>
+            </a:graphic>
+          </wp:inline>
+        </w:drawing>
+      </w:r>
+    </w:p>
+    <w:p>
+      <w:r>
+        <w:t xml:space="preserve">To solve this a </w:t>
+      </w:r>
+      <w:proofErr w:type="spellStart"/>
+      <w:r>
+        <w:t>JigsawBoard</w:t>
+      </w:r>
+      <w:proofErr w:type="spellEnd"/>
+      <w:r>
+        <w:t xml:space="preserve">, </w:t>
+      </w:r>
+      <w:proofErr w:type="spellStart"/>
+      <w:r>
+        <w:t>JigsawBoyUnit</w:t>
+      </w:r>
+      <w:proofErr w:type="spellEnd"/>
+      <w:r>
+        <w:t xml:space="preserve"> and a set of strategies to solve the problem need to be introduces.</w:t>
+      </w:r>
+      <w:r>
+        <w:t xml:space="preserve"> </w:t>
+      </w:r>
+    </w:p>
+    <w:p/>
+    <w:p>
+      <w:pPr>
+        <w:pStyle w:val="Heading2"/>
+      </w:pPr>
+      <w:r>
+        <w:t>Samurai Sudoku</w:t>
+      </w:r>
+    </w:p>
+    <w:p>
+      <w:r>
+        <w:rPr>
+          <w:noProof/>
+        </w:rPr>
+        <w:drawing>
+          <wp:inline distT="0" distB="0" distL="0" distR="0">
+            <wp:extent cx="3448685" cy="3448685"/>
+            <wp:effectExtent l="0" t="0" r="0" b="0"/>
+            <wp:docPr id="10" name="Picture 10"/>
+            <wp:cNvGraphicFramePr>
+              <a:graphicFrameLocks xmlns:a="http://schemas.openxmlformats.org/drawingml/2006/main" noChangeAspect="1"/>
+            </wp:cNvGraphicFramePr>
+            <a:graphic xmlns:a="http://schemas.openxmlformats.org/drawingml/2006/main">
+              <a:graphicData uri="http://schemas.openxmlformats.org/drawingml/2006/picture">
+                <pic:pic xmlns:pic="http://schemas.openxmlformats.org/drawingml/2006/picture">
+                  <pic:nvPicPr>
+                    <pic:cNvPr id="0" name="Picture 6"/>
+                    <pic:cNvPicPr>
+                      <a:picLocks noChangeAspect="1" noChangeArrowheads="1"/>
+                    </pic:cNvPicPr>
+                  </pic:nvPicPr>
+                  <pic:blipFill>
+                    <a:blip r:embed="rId12">
+                      <a:extLst>
+                        <a:ext uri="{28A0092B-C50C-407E-A947-70E740481C1C}">
+                          <a14:useLocalDpi xmlns:a14="http://schemas.microsoft.com/office/drawing/2010/main" val="0"/>
+                        </a:ext>
+                      </a:extLst>
+                    </a:blip>
+                    <a:srcRect/>
+                    <a:stretch>
+                      <a:fillRect/>
+                    </a:stretch>
+                  </pic:blipFill>
+                  <pic:spPr bwMode="auto">
+                    <a:xfrm>
+                      <a:off x="0" y="0"/>
+                      <a:ext cx="3448685" cy="3448685"/>
+                    </a:xfrm>
+                    <a:prstGeom prst="rect">
+                      <a:avLst/>
+                    </a:prstGeom>
+                    <a:noFill/>
+                    <a:ln>
+                      <a:noFill/>
+                    </a:ln>
+                  </pic:spPr>
+                </pic:pic>
+              </a:graphicData>
+            </a:graphic>
+          </wp:inline>
+        </w:drawing>
+      </w:r>
+    </w:p>
+    <w:p>
+      <w:r>
+        <w:t xml:space="preserve">To solve this a </w:t>
+      </w:r>
+      <w:proofErr w:type="spellStart"/>
+      <w:r>
+        <w:t>SamuraiBoard</w:t>
+      </w:r>
+      <w:proofErr w:type="spellEnd"/>
+      <w:r>
+        <w:t xml:space="preserve">, </w:t>
+      </w:r>
+      <w:proofErr w:type="spellStart"/>
+      <w:r>
+        <w:t>OverlappedBoxUnit</w:t>
+      </w:r>
+      <w:proofErr w:type="spellEnd"/>
+      <w:r>
+        <w:t xml:space="preserve">, </w:t>
+      </w:r>
+      <w:proofErr w:type="spellStart"/>
+      <w:r>
+        <w:t>SamuraiBuilder</w:t>
+      </w:r>
+      <w:proofErr w:type="spellEnd"/>
+      <w:r>
+        <w:t xml:space="preserve">, </w:t>
+      </w:r>
+      <w:proofErr w:type="spellStart"/>
+      <w:r>
+        <w:t>OverlappedPositionalCell</w:t>
+      </w:r>
+      <w:proofErr w:type="spellEnd"/>
+      <w:r>
+        <w:t xml:space="preserve"> and a set of strategies need to be created.  </w:t>
+      </w:r>
+    </w:p>
+    <w:p>
+      <w:proofErr w:type="spellStart"/>
+      <w:r>
+        <w:t>OverlappedPositionalCell</w:t>
+      </w:r>
+      <w:proofErr w:type="spellEnd"/>
+      <w:r>
+        <w:t xml:space="preserve">, </w:t>
+      </w:r>
+      <w:proofErr w:type="spellStart"/>
+      <w:r>
+        <w:t>DiagonalPositionaCell</w:t>
+      </w:r>
+      <w:proofErr w:type="spellEnd"/>
+      <w:r>
+        <w:t xml:space="preserve">, </w:t>
+      </w:r>
+      <w:proofErr w:type="spellStart"/>
+      <w:r>
+        <w:t>HyperPositionalCell</w:t>
+      </w:r>
+      <w:proofErr w:type="spellEnd"/>
+      <w:r>
+        <w:t xml:space="preserve"> looks like to be same thing.</w:t>
+      </w:r>
+      <w:bookmarkStart w:id="0" w:name="_GoBack"/>
+      <w:bookmarkEnd w:id="0"/>
     </w:p>
     <w:p/>
     <w:sectPr>

</xml_diff>